<commit_message>
added signature for Daniel Webster
</commit_message>
<xml_diff>
--- a/CMSC 409 Project 2 (2).docx
+++ b/CMSC 409 Project 2 (2).docx
@@ -216,15 +216,7 @@
           <w:szCs w:val="24"/>
           <w:lang w:val="en-US"/>
         </w:rPr>
-        <w:t xml:space="preserve">I have contributed by doing the </w:t>
-      </w:r>
-      <w:r>
-        <w:rPr>
-          <w:sz w:val="24"/>
-          <w:szCs w:val="24"/>
-          <w:lang w:val="en-US"/>
-        </w:rPr>
-        <w:t>following</w:t>
+        <w:t>I have contributed by doing the following</w:t>
       </w:r>
       <w:r>
         <w:rPr>
@@ -290,7 +282,7 @@
           <w:noProof/>
         </w:rPr>
         <w:drawing>
-          <wp:inline distT="0" distB="0" distL="0" distR="0" wp14:anchorId="6A8E27EC" wp14:editId="634020CC">
+          <wp:inline distT="0" distB="0" distL="0" distR="0" wp14:anchorId="1780BF66" wp14:editId="413B6CF2">
             <wp:extent cx="1880235" cy="483489"/>
             <wp:effectExtent l="0" t="0" r="5715" b="0"/>
             <wp:docPr id="1" name="Picture 1"/>
@@ -354,8 +346,6 @@
           <w:szCs w:val="24"/>
         </w:rPr>
       </w:pPr>
-      <w:bookmarkStart w:id="0" w:name="_GoBack"/>
-      <w:bookmarkEnd w:id="0"/>
       <w:r>
         <w:rPr>
           <w:sz w:val="24"/>
@@ -380,69 +370,174 @@
           <w:szCs w:val="24"/>
           <w:lang w:val="en-US"/>
         </w:rPr>
-        <w:t xml:space="preserve">Print Name:___________________________________ </w:t>
-      </w:r>
-    </w:p>
-    <w:p>
-      <w:pPr>
-        <w:pStyle w:val="Default"/>
-        <w:spacing w:line="400" w:lineRule="atLeast"/>
-        <w:rPr>
-          <w:sz w:val="24"/>
-          <w:szCs w:val="24"/>
-        </w:rPr>
-      </w:pPr>
-      <w:r>
-        <w:rPr>
-          <w:sz w:val="24"/>
-          <w:szCs w:val="24"/>
-          <w:lang w:val="en-US"/>
-        </w:rPr>
-        <w:t>Date: __________________</w:t>
-      </w:r>
-    </w:p>
-    <w:p>
-      <w:pPr>
-        <w:pStyle w:val="Default"/>
-        <w:spacing w:line="400" w:lineRule="atLeast"/>
-        <w:rPr>
-          <w:sz w:val="24"/>
-          <w:szCs w:val="24"/>
-        </w:rPr>
-      </w:pPr>
-      <w:r>
-        <w:rPr>
-          <w:sz w:val="24"/>
-          <w:szCs w:val="24"/>
-          <w:lang w:val="en-US"/>
-        </w:rPr>
-        <w:t>I hav</w:t>
-      </w:r>
-      <w:r>
-        <w:rPr>
-          <w:sz w:val="24"/>
-          <w:szCs w:val="24"/>
-          <w:lang w:val="en-US"/>
-        </w:rPr>
-        <w:t>e contributed by doing the following:________________________________________________________</w:t>
-      </w:r>
-    </w:p>
-    <w:p>
-      <w:pPr>
-        <w:pStyle w:val="Default"/>
-        <w:spacing w:line="400" w:lineRule="atLeast"/>
-        <w:rPr>
-          <w:sz w:val="24"/>
-          <w:szCs w:val="24"/>
-        </w:rPr>
-      </w:pPr>
-      <w:r>
-        <w:rPr>
-          <w:sz w:val="24"/>
-          <w:szCs w:val="24"/>
-          <w:lang w:val="en-US"/>
-        </w:rPr>
-        <w:t>Signed:________________________________________________ (you can sign/scan or use e-signature)</w:t>
+        <w:t>Print Name:</w:t>
+      </w:r>
+      <w:r>
+        <w:rPr>
+          <w:sz w:val="24"/>
+          <w:szCs w:val="24"/>
+          <w:lang w:val="en-US"/>
+        </w:rPr>
+        <w:t xml:space="preserve"> Daniel Webster</w:t>
+      </w:r>
+      <w:r>
+        <w:rPr>
+          <w:sz w:val="24"/>
+          <w:szCs w:val="24"/>
+          <w:lang w:val="en-US"/>
+        </w:rPr>
+        <w:t xml:space="preserve"> </w:t>
+      </w:r>
+    </w:p>
+    <w:p>
+      <w:pPr>
+        <w:pStyle w:val="Default"/>
+        <w:spacing w:line="400" w:lineRule="atLeast"/>
+        <w:rPr>
+          <w:sz w:val="24"/>
+          <w:szCs w:val="24"/>
+        </w:rPr>
+      </w:pPr>
+      <w:r>
+        <w:rPr>
+          <w:sz w:val="24"/>
+          <w:szCs w:val="24"/>
+          <w:lang w:val="en-US"/>
+        </w:rPr>
+        <w:t xml:space="preserve">Date: </w:t>
+      </w:r>
+      <w:r>
+        <w:rPr>
+          <w:sz w:val="24"/>
+          <w:szCs w:val="24"/>
+          <w:lang w:val="en-US"/>
+        </w:rPr>
+        <w:t>10/30/2019</w:t>
+      </w:r>
+    </w:p>
+    <w:p>
+      <w:pPr>
+        <w:pStyle w:val="Default"/>
+        <w:spacing w:line="400" w:lineRule="atLeast"/>
+        <w:rPr>
+          <w:sz w:val="24"/>
+          <w:szCs w:val="24"/>
+          <w:lang w:val="en-US"/>
+        </w:rPr>
+      </w:pPr>
+      <w:r>
+        <w:rPr>
+          <w:sz w:val="24"/>
+          <w:szCs w:val="24"/>
+          <w:lang w:val="en-US"/>
+        </w:rPr>
+        <w:t>I have contributed by doing the following:</w:t>
+      </w:r>
+    </w:p>
+    <w:p>
+      <w:pPr>
+        <w:pStyle w:val="Default"/>
+        <w:spacing w:line="400" w:lineRule="atLeast"/>
+        <w:rPr>
+          <w:sz w:val="24"/>
+          <w:szCs w:val="24"/>
+        </w:rPr>
+      </w:pPr>
+      <w:r>
+        <w:rPr>
+          <w:sz w:val="24"/>
+          <w:szCs w:val="24"/>
+          <w:lang w:val="en-US"/>
+        </w:rPr>
+        <w:t xml:space="preserve">implemented testing function that test’s error of training set and plotted the tested data set with the perceptron </w:t>
+      </w:r>
+    </w:p>
+    <w:p>
+      <w:pPr>
+        <w:pStyle w:val="Default"/>
+        <w:spacing w:line="400" w:lineRule="atLeast"/>
+        <w:rPr>
+          <w:sz w:val="24"/>
+          <w:szCs w:val="24"/>
+        </w:rPr>
+      </w:pPr>
+      <w:r>
+        <w:rPr>
+          <w:sz w:val="24"/>
+          <w:szCs w:val="24"/>
+          <w:lang w:val="en-US"/>
+        </w:rPr>
+        <w:t>Signed</w:t>
+      </w:r>
+      <w:r>
+        <w:rPr>
+          <w:sz w:val="24"/>
+          <w:szCs w:val="24"/>
+          <w:lang w:val="en-US"/>
+        </w:rPr>
+        <w:tab/>
+      </w:r>
+      <w:r>
+        <w:rPr>
+          <w:sz w:val="24"/>
+          <w:szCs w:val="24"/>
+          <w:lang w:val="en-US"/>
+        </w:rPr>
+        <w:tab/>
+      </w:r>
+      <w:r>
+        <w:rPr>
+          <w:sz w:val="24"/>
+          <w:szCs w:val="24"/>
+          <w:lang w:val="en-US"/>
+        </w:rPr>
+        <w:t>:</w:t>
+      </w:r>
+      <w:r>
+        <w:rPr>
+          <w:noProof/>
+        </w:rPr>
+        <w:t xml:space="preserve"> </w:t>
+      </w:r>
+      <w:r>
+        <w:rPr>
+          <w:noProof/>
+        </w:rPr>
+        <w:drawing>
+          <wp:inline distT="0" distB="0" distL="0" distR="0" wp14:anchorId="79DD9C37" wp14:editId="27144823">
+            <wp:extent cx="2005669" cy="438150"/>
+            <wp:effectExtent l="0" t="0" r="0" b="0"/>
+            <wp:docPr id="2" name="Picture 2"/>
+            <wp:cNvGraphicFramePr>
+              <a:graphicFrameLocks xmlns:a="http://schemas.openxmlformats.org/drawingml/2006/main" noChangeAspect="1"/>
+            </wp:cNvGraphicFramePr>
+            <a:graphic xmlns:a="http://schemas.openxmlformats.org/drawingml/2006/main">
+              <a:graphicData uri="http://schemas.openxmlformats.org/drawingml/2006/picture">
+                <pic:pic xmlns:pic="http://schemas.openxmlformats.org/drawingml/2006/picture">
+                  <pic:nvPicPr>
+                    <pic:cNvPr id="1" name=""/>
+                    <pic:cNvPicPr/>
+                  </pic:nvPicPr>
+                  <pic:blipFill>
+                    <a:blip r:embed="rId7"/>
+                    <a:stretch>
+                      <a:fillRect/>
+                    </a:stretch>
+                  </pic:blipFill>
+                  <pic:spPr>
+                    <a:xfrm>
+                      <a:off x="0" y="0"/>
+                      <a:ext cx="2029034" cy="443254"/>
+                    </a:xfrm>
+                    <a:prstGeom prst="rect">
+                      <a:avLst/>
+                    </a:prstGeom>
+                  </pic:spPr>
+                </pic:pic>
+              </a:graphicData>
+            </a:graphic>
+          </wp:inline>
+        </w:drawing>
       </w:r>
     </w:p>
     <w:p>
@@ -540,15 +635,7 @@
           <w:szCs w:val="24"/>
           <w:lang w:val="en-US"/>
         </w:rPr>
-        <w:t>I have contr</w:t>
-      </w:r>
-      <w:r>
-        <w:rPr>
-          <w:sz w:val="24"/>
-          <w:szCs w:val="24"/>
-          <w:lang w:val="en-US"/>
-        </w:rPr>
-        <w:t>ibuted by doing the following: debugging code, created the project write-up.</w:t>
+        <w:t>I have contributed by doing the following: debugging code, created the project write-up.</w:t>
       </w:r>
     </w:p>
     <w:p>
@@ -567,7 +654,7 @@
           <w:szCs w:val="24"/>
         </w:rPr>
         <w:drawing>
-          <wp:anchor distT="152400" distB="152400" distL="152400" distR="152400" simplePos="0" relativeHeight="251659264" behindDoc="0" locked="0" layoutInCell="1" allowOverlap="1">
+          <wp:anchor distT="152400" distB="152400" distL="152400" distR="152400" simplePos="0" relativeHeight="251659264" behindDoc="0" locked="0" layoutInCell="1" allowOverlap="1" wp14:anchorId="1FCF55EF" wp14:editId="70207961">
             <wp:simplePos x="0" y="0"/>
             <wp:positionH relativeFrom="margin">
               <wp:posOffset>1704563</wp:posOffset>
@@ -688,9 +775,7 @@
                     </pic:cNvPicPr>
                   </pic:nvPicPr>
                   <pic:blipFill>
-                    <a:blip r:embed="rId7">
-                      <a:extLst/>
-                    </a:blip>
+                    <a:blip r:embed="rId8"/>
                     <a:stretch>
                       <a:fillRect/>
                     </a:stretch>
@@ -725,60 +810,45 @@
           <w:szCs w:val="24"/>
         </w:rPr>
       </w:pPr>
-      <w:r>
-        <w:rPr>
-          <w:sz w:val="24"/>
-          <w:szCs w:val="24"/>
-          <w:lang w:val="en-US"/>
-        </w:rPr>
-        <w:t>Signed:________________________________________________</w:t>
-      </w:r>
-    </w:p>
-    <w:p>
-      <w:pPr>
-        <w:pStyle w:val="Default"/>
-        <w:spacing w:line="400" w:lineRule="atLeast"/>
-        <w:rPr>
-          <w:sz w:val="24"/>
-          <w:szCs w:val="24"/>
-        </w:rPr>
-      </w:pPr>
-    </w:p>
-    <w:p>
-      <w:pPr>
-        <w:pStyle w:val="Default"/>
-        <w:spacing w:line="400" w:lineRule="atLeast"/>
-        <w:rPr>
-          <w:sz w:val="24"/>
-          <w:szCs w:val="24"/>
-        </w:rPr>
-      </w:pPr>
-    </w:p>
-    <w:p>
-      <w:pPr>
-        <w:pStyle w:val="Default"/>
-        <w:spacing w:line="400" w:lineRule="atLeast"/>
-        <w:rPr>
-          <w:sz w:val="24"/>
-          <w:szCs w:val="24"/>
-        </w:rPr>
-      </w:pPr>
-    </w:p>
-    <w:p>
-      <w:pPr>
-        <w:pStyle w:val="Default"/>
-        <w:spacing w:line="400" w:lineRule="atLeast"/>
-        <w:rPr>
-          <w:sz w:val="24"/>
-          <w:szCs w:val="24"/>
-        </w:rPr>
-      </w:pPr>
-      <w:r>
-        <w:rPr>
-          <w:sz w:val="24"/>
-          <w:szCs w:val="24"/>
-          <w:lang w:val="en-US"/>
-        </w:rPr>
+      <w:bookmarkStart w:id="0" w:name="_GoBack"/>
+      <w:bookmarkEnd w:id="0"/>
+    </w:p>
+    <w:p>
+      <w:pPr>
+        <w:pStyle w:val="Default"/>
+        <w:spacing w:line="400" w:lineRule="atLeast"/>
+        <w:rPr>
+          <w:sz w:val="24"/>
+          <w:szCs w:val="24"/>
+        </w:rPr>
+      </w:pPr>
+    </w:p>
+    <w:p>
+      <w:pPr>
+        <w:pStyle w:val="Default"/>
+        <w:spacing w:line="400" w:lineRule="atLeast"/>
+        <w:rPr>
+          <w:sz w:val="24"/>
+          <w:szCs w:val="24"/>
+        </w:rPr>
+      </w:pPr>
+    </w:p>
+    <w:p>
+      <w:pPr>
+        <w:pStyle w:val="Default"/>
+        <w:spacing w:line="400" w:lineRule="atLeast"/>
+        <w:rPr>
+          <w:sz w:val="24"/>
+          <w:szCs w:val="24"/>
+        </w:rPr>
+      </w:pPr>
+      <w:r>
+        <w:rPr>
+          <w:sz w:val="24"/>
+          <w:szCs w:val="24"/>
+          <w:lang w:val="en-US"/>
+        </w:rPr>
+        <w:lastRenderedPageBreak/>
         <w:t>Scenario A)</w:t>
       </w:r>
     </w:p>
@@ -825,15 +895,7 @@
           <w:szCs w:val="24"/>
           <w:lang w:val="en-US"/>
         </w:rPr>
-        <w:t xml:space="preserve">1.) 75% of the data is chosen for training                                     </w:t>
-      </w:r>
-      <w:r>
-        <w:rPr>
-          <w:sz w:val="24"/>
-          <w:szCs w:val="24"/>
-          <w:lang w:val="en-US"/>
-        </w:rPr>
-        <w:t xml:space="preserve"> 25% chosen for testing</w:t>
+        <w:t>1.) 75% of the data is chosen for training                                      25% chosen for testing</w:t>
       </w:r>
     </w:p>
     <w:p>
@@ -860,7 +922,7 @@
           <w:szCs w:val="24"/>
         </w:rPr>
         <w:drawing>
-          <wp:anchor distT="152400" distB="152400" distL="152400" distR="152400" simplePos="0" relativeHeight="251660288" behindDoc="0" locked="0" layoutInCell="1" allowOverlap="1">
+          <wp:anchor distT="152400" distB="152400" distL="152400" distR="152400" simplePos="0" relativeHeight="251660288" behindDoc="0" locked="0" layoutInCell="1" allowOverlap="1" wp14:anchorId="28DD69FD" wp14:editId="5137CA2D">
             <wp:simplePos x="0" y="0"/>
             <wp:positionH relativeFrom="margin">
               <wp:posOffset>3384758</wp:posOffset>
@@ -891,9 +953,7 @@
                     </pic:cNvPicPr>
                   </pic:nvPicPr>
                   <pic:blipFill>
-                    <a:blip r:embed="rId8">
-                      <a:extLst/>
-                    </a:blip>
+                    <a:blip r:embed="rId9"/>
                     <a:stretch>
                       <a:fillRect/>
                     </a:stretch>
@@ -925,7 +985,7 @@
           <w:szCs w:val="24"/>
         </w:rPr>
         <w:drawing>
-          <wp:anchor distT="152400" distB="152400" distL="152400" distR="152400" simplePos="0" relativeHeight="251672576" behindDoc="0" locked="0" layoutInCell="1" allowOverlap="1">
+          <wp:anchor distT="152400" distB="152400" distL="152400" distR="152400" simplePos="0" relativeHeight="251672576" behindDoc="0" locked="0" layoutInCell="1" allowOverlap="1" wp14:anchorId="6454142F" wp14:editId="0897483D">
             <wp:simplePos x="0" y="0"/>
             <wp:positionH relativeFrom="margin">
               <wp:posOffset>-389681</wp:posOffset>
@@ -956,9 +1016,7 @@
                     </pic:cNvPicPr>
                   </pic:nvPicPr>
                   <pic:blipFill>
-                    <a:blip r:embed="rId9">
-                      <a:extLst/>
-                    </a:blip>
+                    <a:blip r:embed="rId10"/>
                     <a:stretch>
                       <a:fillRect/>
                     </a:stretch>
@@ -1223,6 +1281,7 @@
           <w:szCs w:val="24"/>
           <w:lang w:val="en-US"/>
         </w:rPr>
+        <w:lastRenderedPageBreak/>
         <w:t>Scenario A)</w:t>
       </w:r>
     </w:p>
@@ -1269,15 +1328,7 @@
           <w:szCs w:val="24"/>
           <w:lang w:val="en-US"/>
         </w:rPr>
-        <w:t>1.) 75% of Data is Trained                                                               25%</w:t>
-      </w:r>
-      <w:r>
-        <w:rPr>
-          <w:sz w:val="24"/>
-          <w:szCs w:val="24"/>
-          <w:lang w:val="en-US"/>
-        </w:rPr>
-        <w:t xml:space="preserve"> of Data is Tested</w:t>
+        <w:t>1.) 75% of Data is Trained                                                               25% of Data is Tested</w:t>
       </w:r>
     </w:p>
     <w:p>
@@ -1304,7 +1355,7 @@
           <w:szCs w:val="24"/>
         </w:rPr>
         <w:drawing>
-          <wp:anchor distT="152400" distB="152400" distL="152400" distR="152400" simplePos="0" relativeHeight="251673600" behindDoc="0" locked="0" layoutInCell="1" allowOverlap="1">
+          <wp:anchor distT="152400" distB="152400" distL="152400" distR="152400" simplePos="0" relativeHeight="251673600" behindDoc="0" locked="0" layoutInCell="1" allowOverlap="1" wp14:anchorId="2EBAF49F" wp14:editId="554754E6">
             <wp:simplePos x="0" y="0"/>
             <wp:positionH relativeFrom="margin">
               <wp:posOffset>-457746</wp:posOffset>
@@ -1335,9 +1386,7 @@
                     </pic:cNvPicPr>
                   </pic:nvPicPr>
                   <pic:blipFill>
-                    <a:blip r:embed="rId10">
-                      <a:extLst/>
-                    </a:blip>
+                    <a:blip r:embed="rId11"/>
                     <a:stretch>
                       <a:fillRect/>
                     </a:stretch>
@@ -1369,7 +1418,7 @@
           <w:szCs w:val="24"/>
         </w:rPr>
         <w:drawing>
-          <wp:anchor distT="152400" distB="152400" distL="152400" distR="152400" simplePos="0" relativeHeight="251661312" behindDoc="0" locked="0" layoutInCell="1" allowOverlap="1">
+          <wp:anchor distT="152400" distB="152400" distL="152400" distR="152400" simplePos="0" relativeHeight="251661312" behindDoc="0" locked="0" layoutInCell="1" allowOverlap="1" wp14:anchorId="2C90CCEE" wp14:editId="4A1283FA">
             <wp:simplePos x="0" y="0"/>
             <wp:positionH relativeFrom="margin">
               <wp:posOffset>3364438</wp:posOffset>
@@ -1400,9 +1449,7 @@
                     </pic:cNvPicPr>
                   </pic:nvPicPr>
                   <pic:blipFill>
-                    <a:blip r:embed="rId11">
-                      <a:extLst/>
-                    </a:blip>
+                    <a:blip r:embed="rId12"/>
                     <a:stretch>
                       <a:fillRect/>
                     </a:stretch>
@@ -1719,7 +1766,7 @@
           <w:szCs w:val="24"/>
         </w:rPr>
         <w:drawing>
-          <wp:anchor distT="152400" distB="152400" distL="152400" distR="152400" simplePos="0" relativeHeight="251662336" behindDoc="0" locked="0" layoutInCell="1" allowOverlap="1">
+          <wp:anchor distT="152400" distB="152400" distL="152400" distR="152400" simplePos="0" relativeHeight="251662336" behindDoc="0" locked="0" layoutInCell="1" allowOverlap="1" wp14:anchorId="435DEC88" wp14:editId="0547E7AA">
             <wp:simplePos x="0" y="0"/>
             <wp:positionH relativeFrom="margin">
               <wp:posOffset>3408052</wp:posOffset>
@@ -1750,9 +1797,7 @@
                     </pic:cNvPicPr>
                   </pic:nvPicPr>
                   <pic:blipFill>
-                    <a:blip r:embed="rId12">
-                      <a:extLst/>
-                    </a:blip>
+                    <a:blip r:embed="rId13"/>
                     <a:stretch>
                       <a:fillRect/>
                     </a:stretch>
@@ -1784,7 +1829,7 @@
           <w:szCs w:val="24"/>
         </w:rPr>
         <w:drawing>
-          <wp:anchor distT="152400" distB="152400" distL="152400" distR="152400" simplePos="0" relativeHeight="251674624" behindDoc="0" locked="0" layoutInCell="1" allowOverlap="1">
+          <wp:anchor distT="152400" distB="152400" distL="152400" distR="152400" simplePos="0" relativeHeight="251674624" behindDoc="0" locked="0" layoutInCell="1" allowOverlap="1" wp14:anchorId="328F1876" wp14:editId="36AA2715">
             <wp:simplePos x="0" y="0"/>
             <wp:positionH relativeFrom="margin">
               <wp:posOffset>-330534</wp:posOffset>
@@ -1815,9 +1860,7 @@
                     </pic:cNvPicPr>
                   </pic:nvPicPr>
                   <pic:blipFill>
-                    <a:blip r:embed="rId13">
-                      <a:extLst/>
-                    </a:blip>
+                    <a:blip r:embed="rId14"/>
                     <a:stretch>
                       <a:fillRect/>
                     </a:stretch>
@@ -2152,7 +2195,7 @@
           <w:szCs w:val="24"/>
         </w:rPr>
         <w:drawing>
-          <wp:anchor distT="152400" distB="152400" distL="152400" distR="152400" simplePos="0" relativeHeight="251663360" behindDoc="0" locked="0" layoutInCell="1" allowOverlap="1">
+          <wp:anchor distT="152400" distB="152400" distL="152400" distR="152400" simplePos="0" relativeHeight="251663360" behindDoc="0" locked="0" layoutInCell="1" allowOverlap="1" wp14:anchorId="38AA1DA8" wp14:editId="71408561">
             <wp:simplePos x="0" y="0"/>
             <wp:positionH relativeFrom="margin">
               <wp:posOffset>3329610</wp:posOffset>
@@ -2183,9 +2226,7 @@
                     </pic:cNvPicPr>
                   </pic:nvPicPr>
                   <pic:blipFill>
-                    <a:blip r:embed="rId14">
-                      <a:extLst/>
-                    </a:blip>
+                    <a:blip r:embed="rId15"/>
                     <a:stretch>
                       <a:fillRect/>
                     </a:stretch>
@@ -2217,7 +2258,7 @@
           <w:szCs w:val="24"/>
         </w:rPr>
         <w:drawing>
-          <wp:anchor distT="152400" distB="152400" distL="152400" distR="152400" simplePos="0" relativeHeight="251675648" behindDoc="0" locked="0" layoutInCell="1" allowOverlap="1">
+          <wp:anchor distT="152400" distB="152400" distL="152400" distR="152400" simplePos="0" relativeHeight="251675648" behindDoc="0" locked="0" layoutInCell="1" allowOverlap="1" wp14:anchorId="5349C1CA" wp14:editId="4F9C3D6C">
             <wp:simplePos x="0" y="0"/>
             <wp:positionH relativeFrom="margin">
               <wp:posOffset>-570890</wp:posOffset>
@@ -2248,9 +2289,7 @@
                     </pic:cNvPicPr>
                   </pic:nvPicPr>
                   <pic:blipFill>
-                    <a:blip r:embed="rId15">
-                      <a:extLst/>
-                    </a:blip>
+                    <a:blip r:embed="rId16"/>
                     <a:stretch>
                       <a:fillRect/>
                     </a:stretch>
@@ -2310,13 +2349,6 @@
           <w:lang w:val="en-US"/>
         </w:rPr>
         <w:tab/>
-      </w:r>
-      <w:r>
-        <w:rPr>
-          <w:sz w:val="24"/>
-          <w:szCs w:val="24"/>
-          <w:lang w:val="en-US"/>
-        </w:rPr>
         <w:t xml:space="preserve">     Error: 0 </w:t>
       </w:r>
       <w:r>
@@ -2615,7 +2647,7 @@
           <w:szCs w:val="24"/>
         </w:rPr>
         <w:drawing>
-          <wp:anchor distT="152400" distB="152400" distL="152400" distR="152400" simplePos="0" relativeHeight="251664384" behindDoc="0" locked="0" layoutInCell="1" allowOverlap="1">
+          <wp:anchor distT="152400" distB="152400" distL="152400" distR="152400" simplePos="0" relativeHeight="251664384" behindDoc="0" locked="0" layoutInCell="1" allowOverlap="1" wp14:anchorId="37ED264F" wp14:editId="1FE388E1">
             <wp:simplePos x="0" y="0"/>
             <wp:positionH relativeFrom="margin">
               <wp:posOffset>3292290</wp:posOffset>
@@ -2646,9 +2678,7 @@
                     </pic:cNvPicPr>
                   </pic:nvPicPr>
                   <pic:blipFill>
-                    <a:blip r:embed="rId16">
-                      <a:extLst/>
-                    </a:blip>
+                    <a:blip r:embed="rId17"/>
                     <a:stretch>
                       <a:fillRect/>
                     </a:stretch>
@@ -2680,7 +2710,7 @@
           <w:szCs w:val="24"/>
         </w:rPr>
         <w:drawing>
-          <wp:anchor distT="152400" distB="152400" distL="152400" distR="152400" simplePos="0" relativeHeight="251676672" behindDoc="0" locked="0" layoutInCell="1" allowOverlap="1">
+          <wp:anchor distT="152400" distB="152400" distL="152400" distR="152400" simplePos="0" relativeHeight="251676672" behindDoc="0" locked="0" layoutInCell="1" allowOverlap="1" wp14:anchorId="7706F3F4" wp14:editId="60C9DE23">
             <wp:simplePos x="0" y="0"/>
             <wp:positionH relativeFrom="margin">
               <wp:posOffset>-451670</wp:posOffset>
@@ -2711,9 +2741,7 @@
                     </pic:cNvPicPr>
                   </pic:nvPicPr>
                   <pic:blipFill>
-                    <a:blip r:embed="rId17">
-                      <a:extLst/>
-                    </a:blip>
+                    <a:blip r:embed="rId18"/>
                     <a:stretch>
                       <a:fillRect/>
                     </a:stretch>
@@ -2805,13 +2833,6 @@
           <w:lang w:val="en-US"/>
         </w:rPr>
         <w:tab/>
-      </w:r>
-      <w:r>
-        <w:rPr>
-          <w:sz w:val="24"/>
-          <w:szCs w:val="24"/>
-          <w:lang w:val="en-US"/>
-        </w:rPr>
         <w:t xml:space="preserve">   Error: 40/3000 OR .013                  </w:t>
       </w:r>
       <w:r>
@@ -3050,7 +3071,7 @@
           <w:szCs w:val="24"/>
         </w:rPr>
         <w:drawing>
-          <wp:anchor distT="152400" distB="152400" distL="152400" distR="152400" simplePos="0" relativeHeight="251665408" behindDoc="0" locked="0" layoutInCell="1" allowOverlap="1">
+          <wp:anchor distT="152400" distB="152400" distL="152400" distR="152400" simplePos="0" relativeHeight="251665408" behindDoc="0" locked="0" layoutInCell="1" allowOverlap="1" wp14:anchorId="3B5BC05A" wp14:editId="49EF1C27">
             <wp:simplePos x="0" y="0"/>
             <wp:positionH relativeFrom="margin">
               <wp:posOffset>3331541</wp:posOffset>
@@ -3081,9 +3102,7 @@
                     </pic:cNvPicPr>
                   </pic:nvPicPr>
                   <pic:blipFill>
-                    <a:blip r:embed="rId18">
-                      <a:extLst/>
-                    </a:blip>
+                    <a:blip r:embed="rId19"/>
                     <a:stretch>
                       <a:fillRect/>
                     </a:stretch>
@@ -3115,7 +3134,7 @@
           <w:szCs w:val="24"/>
         </w:rPr>
         <w:drawing>
-          <wp:anchor distT="152400" distB="152400" distL="152400" distR="152400" simplePos="0" relativeHeight="251677696" behindDoc="0" locked="0" layoutInCell="1" allowOverlap="1">
+          <wp:anchor distT="152400" distB="152400" distL="152400" distR="152400" simplePos="0" relativeHeight="251677696" behindDoc="0" locked="0" layoutInCell="1" allowOverlap="1" wp14:anchorId="7517EDBD" wp14:editId="3208693E">
             <wp:simplePos x="0" y="0"/>
             <wp:positionH relativeFrom="margin">
               <wp:posOffset>-456783</wp:posOffset>
@@ -3146,9 +3165,7 @@
                     </pic:cNvPicPr>
                   </pic:nvPicPr>
                   <pic:blipFill>
-                    <a:blip r:embed="rId19">
-                      <a:extLst/>
-                    </a:blip>
+                    <a:blip r:embed="rId20"/>
                     <a:stretch>
                       <a:fillRect/>
                     </a:stretch>
@@ -3241,15 +3258,7 @@
           <w:lang w:val="en-US"/>
         </w:rPr>
         <w:tab/>
-        <w:t xml:space="preserve"> Error:</w:t>
-      </w:r>
-      <w:r>
-        <w:rPr>
-          <w:sz w:val="24"/>
-          <w:szCs w:val="24"/>
-          <w:lang w:val="en-US"/>
-        </w:rPr>
-        <w:t xml:space="preserve"> 821/3000 OR .2736</w:t>
+        <w:t xml:space="preserve"> Error: 821/3000 OR .2736</w:t>
       </w:r>
     </w:p>
     <w:p>
@@ -3315,9 +3324,35 @@
           <w:szCs w:val="24"/>
           <w:lang w:val="en-US"/>
         </w:rPr>
+        <w:tab/>
+        <w:t xml:space="preserve">When comparing the results from Scenario 1 and Scenario 2 you can </w:t>
+      </w:r>
+      <w:proofErr w:type="gramStart"/>
+      <w:r>
+        <w:rPr>
+          <w:sz w:val="24"/>
+          <w:szCs w:val="24"/>
+          <w:lang w:val="en-US"/>
+        </w:rPr>
+        <w:t>actually see</w:t>
+      </w:r>
+      <w:proofErr w:type="gramEnd"/>
+      <w:r>
+        <w:rPr>
+          <w:sz w:val="24"/>
+          <w:szCs w:val="24"/>
+          <w:lang w:val="en-US"/>
+        </w:rPr>
+        <w:t xml:space="preserve"> that the errors, while slightly different, are actually quite similar for all three of the datasets provided. Perhaps this is just a result of the Hard Activation Function. What </w:t>
+      </w:r>
+      <w:r>
+        <w:rPr>
+          <w:sz w:val="24"/>
+          <w:szCs w:val="24"/>
+          <w:lang w:val="en-US"/>
+        </w:rPr>
         <w:lastRenderedPageBreak/>
-        <w:tab/>
-        <w:t xml:space="preserve">When comparing the results from Scenario 1 and Scenario 2 you can </w:t>
+        <w:t xml:space="preserve">can be seen quite clearly is that as the points in a dataset get closer and closer, the errors for both the training and testing sets rise significantly. However, when you look at the errors for each scenario, the amount of errors in the testing group is </w:t>
       </w:r>
       <w:proofErr w:type="gramStart"/>
       <w:r>
@@ -3326,7 +3361,7 @@
           <w:szCs w:val="24"/>
           <w:lang w:val="en-US"/>
         </w:rPr>
-        <w:t>actually see</w:t>
+        <w:t>actually less</w:t>
       </w:r>
       <w:proofErr w:type="gramEnd"/>
       <w:r>
@@ -3335,49 +3370,7 @@
           <w:szCs w:val="24"/>
           <w:lang w:val="en-US"/>
         </w:rPr>
-        <w:t xml:space="preserve"> that the errors, while slightly different, are actually quite similar for all three of the datasets provided. Perhaps this is just a </w:t>
-      </w:r>
-      <w:r>
-        <w:rPr>
-          <w:sz w:val="24"/>
-          <w:szCs w:val="24"/>
-          <w:lang w:val="en-US"/>
-        </w:rPr>
-        <w:t>result of the Hard Activation Function. What can be seen quite clearly is that as the points in a dataset get closer and closer, the errors for both the training and testing sets rise significantly. However, when you look at the errors for each scenario, t</w:t>
-      </w:r>
-      <w:r>
-        <w:rPr>
-          <w:sz w:val="24"/>
-          <w:szCs w:val="24"/>
-          <w:lang w:val="en-US"/>
-        </w:rPr>
-        <w:t xml:space="preserve">he amount of errors in the testing group is </w:t>
-      </w:r>
-      <w:proofErr w:type="gramStart"/>
-      <w:r>
-        <w:rPr>
-          <w:sz w:val="24"/>
-          <w:szCs w:val="24"/>
-          <w:lang w:val="en-US"/>
-        </w:rPr>
-        <w:t>actually less</w:t>
-      </w:r>
-      <w:proofErr w:type="gramEnd"/>
-      <w:r>
-        <w:rPr>
-          <w:sz w:val="24"/>
-          <w:szCs w:val="24"/>
-          <w:lang w:val="en-US"/>
-        </w:rPr>
-        <w:t xml:space="preserve"> when you train from only 25% of the data. Since the activation function is hard, it might be beneficial to train on a smaller group so that you have more points in your test group to lower the error</w:t>
-      </w:r>
-      <w:r>
-        <w:rPr>
-          <w:sz w:val="24"/>
-          <w:szCs w:val="24"/>
-          <w:lang w:val="en-US"/>
-        </w:rPr>
-        <w:t xml:space="preserve"> percentage. </w:t>
+        <w:t xml:space="preserve"> when you train from only 25% of the data. Since the activation function is hard, it might be beneficial to train on a smaller group so that you have more points in your test group to lower the error percentage. </w:t>
       </w:r>
     </w:p>
     <w:p>
@@ -3488,7 +3481,7 @@
           <w:szCs w:val="24"/>
         </w:rPr>
         <w:drawing>
-          <wp:anchor distT="152400" distB="152400" distL="152400" distR="152400" simplePos="0" relativeHeight="251666432" behindDoc="0" locked="0" layoutInCell="1" allowOverlap="1">
+          <wp:anchor distT="152400" distB="152400" distL="152400" distR="152400" simplePos="0" relativeHeight="251666432" behindDoc="0" locked="0" layoutInCell="1" allowOverlap="1" wp14:anchorId="07BA337D" wp14:editId="0D55EC39">
             <wp:simplePos x="0" y="0"/>
             <wp:positionH relativeFrom="margin">
               <wp:posOffset>3056889</wp:posOffset>
@@ -3519,9 +3512,7 @@
                     </pic:cNvPicPr>
                   </pic:nvPicPr>
                   <pic:blipFill>
-                    <a:blip r:embed="rId20">
-                      <a:extLst/>
-                    </a:blip>
+                    <a:blip r:embed="rId21"/>
                     <a:stretch>
                       <a:fillRect/>
                     </a:stretch>
@@ -3553,7 +3544,7 @@
           <w:szCs w:val="24"/>
         </w:rPr>
         <w:drawing>
-          <wp:anchor distT="152400" distB="152400" distL="152400" distR="152400" simplePos="0" relativeHeight="251678720" behindDoc="0" locked="0" layoutInCell="1" allowOverlap="1">
+          <wp:anchor distT="152400" distB="152400" distL="152400" distR="152400" simplePos="0" relativeHeight="251678720" behindDoc="0" locked="0" layoutInCell="1" allowOverlap="1" wp14:anchorId="345407D2" wp14:editId="16BCD736">
             <wp:simplePos x="0" y="0"/>
             <wp:positionH relativeFrom="margin">
               <wp:posOffset>-380866</wp:posOffset>
@@ -3584,9 +3575,7 @@
                     </pic:cNvPicPr>
                   </pic:nvPicPr>
                   <pic:blipFill>
-                    <a:blip r:embed="rId21">
-                      <a:extLst/>
-                    </a:blip>
+                    <a:blip r:embed="rId22"/>
                     <a:stretch>
                       <a:fillRect/>
                     </a:stretch>
@@ -3908,15 +3897,7 @@
           <w:szCs w:val="24"/>
           <w:lang w:val="en-US"/>
         </w:rPr>
-        <w:t xml:space="preserve">1.) 75% of Data is </w:t>
-      </w:r>
-      <w:r>
-        <w:rPr>
-          <w:sz w:val="24"/>
-          <w:szCs w:val="24"/>
-          <w:lang w:val="en-US"/>
-        </w:rPr>
-        <w:t>Trained                                                               25% of Data is Tested</w:t>
+        <w:t>1.) 75% of Data is Trained                                                               25% of Data is Tested</w:t>
       </w:r>
     </w:p>
     <w:p>
@@ -3943,7 +3924,7 @@
           <w:szCs w:val="24"/>
         </w:rPr>
         <w:drawing>
-          <wp:anchor distT="152400" distB="152400" distL="152400" distR="152400" simplePos="0" relativeHeight="251667456" behindDoc="0" locked="0" layoutInCell="1" allowOverlap="1">
+          <wp:anchor distT="152400" distB="152400" distL="152400" distR="152400" simplePos="0" relativeHeight="251667456" behindDoc="0" locked="0" layoutInCell="1" allowOverlap="1" wp14:anchorId="6598F6E0" wp14:editId="3843DB6C">
             <wp:simplePos x="0" y="0"/>
             <wp:positionH relativeFrom="margin">
               <wp:posOffset>3067050</wp:posOffset>
@@ -3974,9 +3955,7 @@
                     </pic:cNvPicPr>
                   </pic:nvPicPr>
                   <pic:blipFill>
-                    <a:blip r:embed="rId22">
-                      <a:extLst/>
-                    </a:blip>
+                    <a:blip r:embed="rId23"/>
                     <a:stretch>
                       <a:fillRect/>
                     </a:stretch>
@@ -4008,7 +3987,7 @@
           <w:szCs w:val="24"/>
         </w:rPr>
         <w:drawing>
-          <wp:anchor distT="152400" distB="152400" distL="152400" distR="152400" simplePos="0" relativeHeight="251679744" behindDoc="0" locked="0" layoutInCell="1" allowOverlap="1">
+          <wp:anchor distT="152400" distB="152400" distL="152400" distR="152400" simplePos="0" relativeHeight="251679744" behindDoc="0" locked="0" layoutInCell="1" allowOverlap="1" wp14:anchorId="1E45953A" wp14:editId="6E7AA77C">
             <wp:simplePos x="0" y="0"/>
             <wp:positionH relativeFrom="margin">
               <wp:posOffset>-446383</wp:posOffset>
@@ -4039,9 +4018,7 @@
                     </pic:cNvPicPr>
                   </pic:nvPicPr>
                   <pic:blipFill>
-                    <a:blip r:embed="rId23">
-                      <a:extLst/>
-                    </a:blip>
+                    <a:blip r:embed="rId24"/>
                     <a:stretch>
                       <a:fillRect/>
                     </a:stretch>
@@ -4338,15 +4315,7 @@
           <w:szCs w:val="24"/>
           <w:lang w:val="en-US"/>
         </w:rPr>
-        <w:t xml:space="preserve">1.) 75% of Data is Trained                                          </w:t>
-      </w:r>
-      <w:r>
-        <w:rPr>
-          <w:sz w:val="24"/>
-          <w:szCs w:val="24"/>
-          <w:lang w:val="en-US"/>
-        </w:rPr>
-        <w:t xml:space="preserve">                     25% of Data is Tested</w:t>
+        <w:t>1.) 75% of Data is Trained                                                               25% of Data is Tested</w:t>
       </w:r>
     </w:p>
     <w:p>
@@ -4373,7 +4342,7 @@
           <w:szCs w:val="24"/>
         </w:rPr>
         <w:drawing>
-          <wp:anchor distT="152400" distB="152400" distL="152400" distR="152400" simplePos="0" relativeHeight="251668480" behindDoc="0" locked="0" layoutInCell="1" allowOverlap="1">
+          <wp:anchor distT="152400" distB="152400" distL="152400" distR="152400" simplePos="0" relativeHeight="251668480" behindDoc="0" locked="0" layoutInCell="1" allowOverlap="1" wp14:anchorId="727842F2" wp14:editId="0AAD2458">
             <wp:simplePos x="0" y="0"/>
             <wp:positionH relativeFrom="margin">
               <wp:posOffset>3138170</wp:posOffset>
@@ -4404,9 +4373,7 @@
                     </pic:cNvPicPr>
                   </pic:nvPicPr>
                   <pic:blipFill>
-                    <a:blip r:embed="rId24">
-                      <a:extLst/>
-                    </a:blip>
+                    <a:blip r:embed="rId25"/>
                     <a:stretch>
                       <a:fillRect/>
                     </a:stretch>
@@ -4438,7 +4405,7 @@
           <w:szCs w:val="24"/>
         </w:rPr>
         <w:drawing>
-          <wp:anchor distT="152400" distB="152400" distL="152400" distR="152400" simplePos="0" relativeHeight="251680768" behindDoc="0" locked="0" layoutInCell="1" allowOverlap="1">
+          <wp:anchor distT="152400" distB="152400" distL="152400" distR="152400" simplePos="0" relativeHeight="251680768" behindDoc="0" locked="0" layoutInCell="1" allowOverlap="1" wp14:anchorId="2F580322" wp14:editId="5E7D0DE9">
             <wp:simplePos x="0" y="0"/>
             <wp:positionH relativeFrom="margin">
               <wp:posOffset>-409893</wp:posOffset>
@@ -4469,9 +4436,7 @@
                     </pic:cNvPicPr>
                   </pic:nvPicPr>
                   <pic:blipFill>
-                    <a:blip r:embed="rId25">
-                      <a:extLst/>
-                    </a:blip>
+                    <a:blip r:embed="rId26"/>
                     <a:stretch>
                       <a:fillRect/>
                     </a:stretch>
@@ -4768,15 +4733,7 @@
           <w:szCs w:val="24"/>
           <w:lang w:val="en-US"/>
         </w:rPr>
-        <w:t xml:space="preserve">2.) 25% of Data is Trained                                                               75% of Data is </w:t>
-      </w:r>
-      <w:r>
-        <w:rPr>
-          <w:sz w:val="24"/>
-          <w:szCs w:val="24"/>
-          <w:lang w:val="en-US"/>
-        </w:rPr>
-        <w:t>Tested</w:t>
+        <w:t>2.) 25% of Data is Trained                                                               75% of Data is Tested</w:t>
       </w:r>
     </w:p>
     <w:p>
@@ -4803,7 +4760,7 @@
           <w:szCs w:val="24"/>
         </w:rPr>
         <w:drawing>
-          <wp:anchor distT="152400" distB="152400" distL="152400" distR="152400" simplePos="0" relativeHeight="251669504" behindDoc="0" locked="0" layoutInCell="1" allowOverlap="1">
+          <wp:anchor distT="152400" distB="152400" distL="152400" distR="152400" simplePos="0" relativeHeight="251669504" behindDoc="0" locked="0" layoutInCell="1" allowOverlap="1" wp14:anchorId="7E8B8652" wp14:editId="49AD0075">
             <wp:simplePos x="0" y="0"/>
             <wp:positionH relativeFrom="margin">
               <wp:posOffset>3219450</wp:posOffset>
@@ -4834,9 +4791,7 @@
                     </pic:cNvPicPr>
                   </pic:nvPicPr>
                   <pic:blipFill>
-                    <a:blip r:embed="rId26">
-                      <a:extLst/>
-                    </a:blip>
+                    <a:blip r:embed="rId27"/>
                     <a:stretch>
                       <a:fillRect/>
                     </a:stretch>
@@ -4868,7 +4823,7 @@
           <w:szCs w:val="24"/>
         </w:rPr>
         <w:drawing>
-          <wp:anchor distT="152400" distB="152400" distL="152400" distR="152400" simplePos="0" relativeHeight="251681792" behindDoc="0" locked="0" layoutInCell="1" allowOverlap="1">
+          <wp:anchor distT="152400" distB="152400" distL="152400" distR="152400" simplePos="0" relativeHeight="251681792" behindDoc="0" locked="0" layoutInCell="1" allowOverlap="1" wp14:anchorId="0CF76E56" wp14:editId="0B5086F4">
             <wp:simplePos x="0" y="0"/>
             <wp:positionH relativeFrom="margin">
               <wp:posOffset>-410974</wp:posOffset>
@@ -4899,9 +4854,7 @@
                     </pic:cNvPicPr>
                   </pic:nvPicPr>
                   <pic:blipFill>
-                    <a:blip r:embed="rId27">
-                      <a:extLst/>
-                    </a:blip>
+                    <a:blip r:embed="rId28"/>
                     <a:stretch>
                       <a:fillRect/>
                     </a:stretch>
@@ -5257,7 +5210,7 @@
           <w:szCs w:val="24"/>
         </w:rPr>
         <w:drawing>
-          <wp:anchor distT="152400" distB="152400" distL="152400" distR="152400" simplePos="0" relativeHeight="251670528" behindDoc="0" locked="0" layoutInCell="1" allowOverlap="1">
+          <wp:anchor distT="152400" distB="152400" distL="152400" distR="152400" simplePos="0" relativeHeight="251670528" behindDoc="0" locked="0" layoutInCell="1" allowOverlap="1" wp14:anchorId="2B55EA7A" wp14:editId="1A1107C4">
             <wp:simplePos x="0" y="0"/>
             <wp:positionH relativeFrom="margin">
               <wp:posOffset>3219450</wp:posOffset>
@@ -5288,9 +5241,7 @@
                     </pic:cNvPicPr>
                   </pic:nvPicPr>
                   <pic:blipFill>
-                    <a:blip r:embed="rId28">
-                      <a:extLst/>
-                    </a:blip>
+                    <a:blip r:embed="rId29"/>
                     <a:stretch>
                       <a:fillRect/>
                     </a:stretch>
@@ -5322,7 +5273,7 @@
           <w:szCs w:val="24"/>
         </w:rPr>
         <w:drawing>
-          <wp:anchor distT="152400" distB="152400" distL="152400" distR="152400" simplePos="0" relativeHeight="251682816" behindDoc="0" locked="0" layoutInCell="1" allowOverlap="1">
+          <wp:anchor distT="152400" distB="152400" distL="152400" distR="152400" simplePos="0" relativeHeight="251682816" behindDoc="0" locked="0" layoutInCell="1" allowOverlap="1" wp14:anchorId="1A639B95" wp14:editId="7A547180">
             <wp:simplePos x="0" y="0"/>
             <wp:positionH relativeFrom="margin">
               <wp:posOffset>-403381</wp:posOffset>
@@ -5353,9 +5304,7 @@
                     </pic:cNvPicPr>
                   </pic:nvPicPr>
                   <pic:blipFill>
-                    <a:blip r:embed="rId29">
-                      <a:extLst/>
-                    </a:blip>
+                    <a:blip r:embed="rId30"/>
                     <a:stretch>
                       <a:fillRect/>
                     </a:stretch>
@@ -5458,13 +5407,6 @@
           <w:lang w:val="en-US"/>
         </w:rPr>
         <w:tab/>
-      </w:r>
-      <w:r>
-        <w:rPr>
-          <w:sz w:val="24"/>
-          <w:szCs w:val="24"/>
-          <w:lang w:val="en-US"/>
-        </w:rPr>
         <w:t xml:space="preserve">    Error: 39/3000 OR .013</w:t>
       </w:r>
       <w:r>
@@ -5727,7 +5669,7 @@
           <w:szCs w:val="24"/>
         </w:rPr>
         <w:drawing>
-          <wp:anchor distT="152400" distB="152400" distL="152400" distR="152400" simplePos="0" relativeHeight="251671552" behindDoc="0" locked="0" layoutInCell="1" allowOverlap="1">
+          <wp:anchor distT="152400" distB="152400" distL="152400" distR="152400" simplePos="0" relativeHeight="251671552" behindDoc="0" locked="0" layoutInCell="1" allowOverlap="1" wp14:anchorId="14933B8E" wp14:editId="6F607A65">
             <wp:simplePos x="0" y="0"/>
             <wp:positionH relativeFrom="margin">
               <wp:posOffset>3204726</wp:posOffset>
@@ -5758,9 +5700,7 @@
                     </pic:cNvPicPr>
                   </pic:nvPicPr>
                   <pic:blipFill>
-                    <a:blip r:embed="rId30">
-                      <a:extLst/>
-                    </a:blip>
+                    <a:blip r:embed="rId31"/>
                     <a:stretch>
                       <a:fillRect/>
                     </a:stretch>
@@ -5792,7 +5732,7 @@
           <w:szCs w:val="24"/>
         </w:rPr>
         <w:drawing>
-          <wp:anchor distT="152400" distB="152400" distL="152400" distR="152400" simplePos="0" relativeHeight="251683840" behindDoc="0" locked="0" layoutInCell="1" allowOverlap="1">
+          <wp:anchor distT="152400" distB="152400" distL="152400" distR="152400" simplePos="0" relativeHeight="251683840" behindDoc="0" locked="0" layoutInCell="1" allowOverlap="1" wp14:anchorId="63445D4A" wp14:editId="50BBCF9A">
             <wp:simplePos x="0" y="0"/>
             <wp:positionH relativeFrom="margin">
               <wp:posOffset>-409693</wp:posOffset>
@@ -5823,9 +5763,7 @@
                     </pic:cNvPicPr>
                   </pic:nvPicPr>
                   <pic:blipFill>
-                    <a:blip r:embed="rId31">
-                      <a:extLst/>
-                    </a:blip>
+                    <a:blip r:embed="rId32"/>
                     <a:stretch>
                       <a:fillRect/>
                     </a:stretch>
@@ -5946,43 +5884,35 @@
           <w:szCs w:val="24"/>
           <w:lang w:val="en-US"/>
         </w:rPr>
+        <w:t>3.) Discuss Results:</w:t>
+      </w:r>
+    </w:p>
+    <w:p>
+      <w:pPr>
+        <w:pStyle w:val="Default"/>
+        <w:spacing w:line="400" w:lineRule="atLeast"/>
+        <w:rPr>
+          <w:sz w:val="24"/>
+          <w:szCs w:val="24"/>
+        </w:rPr>
+      </w:pPr>
+    </w:p>
+    <w:p>
+      <w:pPr>
+        <w:pStyle w:val="Default"/>
+        <w:spacing w:line="400" w:lineRule="atLeast"/>
+        <w:rPr>
+          <w:sz w:val="24"/>
+          <w:szCs w:val="24"/>
+        </w:rPr>
+      </w:pPr>
+      <w:r>
+        <w:rPr>
+          <w:sz w:val="24"/>
+          <w:szCs w:val="24"/>
+          <w:lang w:val="en-US"/>
+        </w:rPr>
         <w:lastRenderedPageBreak/>
-        <w:t>3.) Discuss Re</w:t>
-      </w:r>
-      <w:r>
-        <w:rPr>
-          <w:sz w:val="24"/>
-          <w:szCs w:val="24"/>
-          <w:lang w:val="en-US"/>
-        </w:rPr>
-        <w:t>sults:</w:t>
-      </w:r>
-    </w:p>
-    <w:p>
-      <w:pPr>
-        <w:pStyle w:val="Default"/>
-        <w:spacing w:line="400" w:lineRule="atLeast"/>
-        <w:rPr>
-          <w:sz w:val="24"/>
-          <w:szCs w:val="24"/>
-        </w:rPr>
-      </w:pPr>
-    </w:p>
-    <w:p>
-      <w:pPr>
-        <w:pStyle w:val="Default"/>
-        <w:spacing w:line="400" w:lineRule="atLeast"/>
-        <w:rPr>
-          <w:sz w:val="24"/>
-          <w:szCs w:val="24"/>
-        </w:rPr>
-      </w:pPr>
-      <w:r>
-        <w:rPr>
-          <w:sz w:val="24"/>
-          <w:szCs w:val="24"/>
-          <w:lang w:val="en-US"/>
-        </w:rPr>
         <w:tab/>
       </w:r>
       <w:proofErr w:type="gramStart"/>
@@ -6001,23 +5931,7 @@
           <w:szCs w:val="24"/>
           <w:lang w:val="en-US"/>
         </w:rPr>
-        <w:t xml:space="preserve"> when looking at the errors and graph plots for the datasets, you can see that changing between Scenario 1 and Scenario 2 didn’t have the greatest impact, however it did have one. You can see that when you train on 75% of the data, the am</w:t>
-      </w:r>
-      <w:r>
-        <w:rPr>
-          <w:sz w:val="24"/>
-          <w:szCs w:val="24"/>
-          <w:lang w:val="en-US"/>
-        </w:rPr>
-        <w:t>ount of errors both in the training set and the testing set are significantly reduced compared to the amount of errors when only 25% of the data is used to train. For a soft activation function, it makes perfect sense to train on a larger amount of data; i</w:t>
-      </w:r>
-      <w:r>
-        <w:rPr>
-          <w:sz w:val="24"/>
-          <w:szCs w:val="24"/>
-          <w:lang w:val="en-US"/>
-        </w:rPr>
-        <w:t xml:space="preserve">t provides less errors in every scenario that we tested. </w:t>
+        <w:t xml:space="preserve"> when looking at the errors and graph plots for the datasets, you can see that changing between Scenario 1 and Scenario 2 didn’t have the greatest impact, however it did have one. You can see that when you train on 75% of the data, the amount of errors both in the training set and the testing set are significantly reduced compared to the amount of errors when only 25% of the data is used to train. For a soft activation function, it makes perfect sense to train on a larger amount of data; it provides less errors in every scenario that we tested. </w:t>
       </w:r>
     </w:p>
     <w:p>
@@ -6126,15 +6040,7 @@
           <w:lang w:val="en-US"/>
         </w:rPr>
         <w:tab/>
-        <w:t xml:space="preserve">When a hard activation function was used, the amount of errors produced when training on 75% of the data vs training on 25% of the data </w:t>
-      </w:r>
-      <w:r>
-        <w:rPr>
-          <w:sz w:val="24"/>
-          <w:szCs w:val="24"/>
-          <w:lang w:val="en-US"/>
-        </w:rPr>
-        <w:t>varied for each of the 3 datasets.</w:t>
+        <w:t>When a hard activation function was used, the amount of errors produced when training on 75% of the data vs training on 25% of the data varied for each of the 3 datasets.</w:t>
       </w:r>
     </w:p>
     <w:p>
@@ -6188,13 +6094,6 @@
           <w:lang w:val="en-US"/>
         </w:rPr>
         <w:tab/>
-      </w:r>
-      <w:r>
-        <w:rPr>
-          <w:sz w:val="24"/>
-          <w:szCs w:val="24"/>
-          <w:lang w:val="en-US"/>
-        </w:rPr>
         <w:t xml:space="preserve">For dataset B, the percentage of errors produced </w:t>
       </w:r>
       <w:proofErr w:type="gramStart"/>
@@ -6213,50 +6112,34 @@
           <w:szCs w:val="24"/>
           <w:lang w:val="en-US"/>
         </w:rPr>
-        <w:t xml:space="preserve"> quite a bit in response to the amount of data that was trained on. The error percentage dropped quite a bit when only training on 25% of the data. The error for testing on 25% of the data wa</w:t>
-      </w:r>
-      <w:r>
-        <w:rPr>
-          <w:sz w:val="24"/>
-          <w:szCs w:val="24"/>
-          <w:lang w:val="en-US"/>
-        </w:rPr>
-        <w:t xml:space="preserve">s .038 while the error for testing on 75% of the data was only .013. </w:t>
-      </w:r>
-    </w:p>
-    <w:p>
-      <w:pPr>
-        <w:pStyle w:val="Default"/>
-        <w:rPr>
-          <w:sz w:val="24"/>
-          <w:szCs w:val="24"/>
-        </w:rPr>
-      </w:pPr>
-    </w:p>
-    <w:p>
-      <w:pPr>
-        <w:pStyle w:val="Default"/>
-        <w:rPr>
-          <w:sz w:val="24"/>
-          <w:szCs w:val="24"/>
-        </w:rPr>
-      </w:pPr>
-      <w:r>
-        <w:rPr>
-          <w:sz w:val="24"/>
-          <w:szCs w:val="24"/>
-          <w:lang w:val="en-US"/>
-        </w:rPr>
-        <w:tab/>
-        <w:t>For dataset C, similarly, the percentage of errors produced dropped when only training on 25% of the data. When testing on 25% of the data, the error was .298. When testing on 75% of t</w:t>
-      </w:r>
-      <w:r>
-        <w:rPr>
-          <w:sz w:val="24"/>
-          <w:szCs w:val="24"/>
-          <w:lang w:val="en-US"/>
-        </w:rPr>
-        <w:t>he data, the error was .2736.</w:t>
+        <w:t xml:space="preserve"> quite a bit in response to the amount of data that was trained on. The error percentage dropped quite a bit when only training on 25% of the data. The error for testing on 25% of the data was .038 while the error for testing on 75% of the data was only .013. </w:t>
+      </w:r>
+    </w:p>
+    <w:p>
+      <w:pPr>
+        <w:pStyle w:val="Default"/>
+        <w:rPr>
+          <w:sz w:val="24"/>
+          <w:szCs w:val="24"/>
+        </w:rPr>
+      </w:pPr>
+    </w:p>
+    <w:p>
+      <w:pPr>
+        <w:pStyle w:val="Default"/>
+        <w:rPr>
+          <w:sz w:val="24"/>
+          <w:szCs w:val="24"/>
+        </w:rPr>
+      </w:pPr>
+      <w:r>
+        <w:rPr>
+          <w:sz w:val="24"/>
+          <w:szCs w:val="24"/>
+          <w:lang w:val="en-US"/>
+        </w:rPr>
+        <w:tab/>
+        <w:t>For dataset C, similarly, the percentage of errors produced dropped when only training on 25% of the data. When testing on 25% of the data, the error was .298. When testing on 75% of the data, the error was .2736.</w:t>
       </w:r>
     </w:p>
     <w:p>
@@ -6342,34 +6225,35 @@
           <w:szCs w:val="24"/>
           <w:lang w:val="en-US"/>
         </w:rPr>
-        <w:t>For dataset A, amount of errors produced did not cha</w:t>
-      </w:r>
-      <w:r>
-        <w:rPr>
-          <w:sz w:val="24"/>
-          <w:szCs w:val="24"/>
-          <w:lang w:val="en-US"/>
-        </w:rPr>
-        <w:t xml:space="preserve">nge in response to the amount of data that was trained on, as there were no errors between them. </w:t>
-      </w:r>
-    </w:p>
-    <w:p>
-      <w:pPr>
-        <w:pStyle w:val="Default"/>
-        <w:rPr>
-          <w:sz w:val="24"/>
-          <w:szCs w:val="24"/>
-        </w:rPr>
-      </w:pPr>
-    </w:p>
-    <w:p>
-      <w:pPr>
-        <w:pStyle w:val="Default"/>
-        <w:rPr>
-          <w:sz w:val="24"/>
-          <w:szCs w:val="24"/>
-        </w:rPr>
-      </w:pPr>
+        <w:t xml:space="preserve">For dataset A, amount of errors produced did not change in response to the amount of data that was trained on, as there were no errors between them. </w:t>
+      </w:r>
+    </w:p>
+    <w:p>
+      <w:pPr>
+        <w:pStyle w:val="Default"/>
+        <w:rPr>
+          <w:sz w:val="24"/>
+          <w:szCs w:val="24"/>
+        </w:rPr>
+      </w:pPr>
+    </w:p>
+    <w:p>
+      <w:pPr>
+        <w:pStyle w:val="Default"/>
+        <w:rPr>
+          <w:sz w:val="24"/>
+          <w:szCs w:val="24"/>
+        </w:rPr>
+      </w:pPr>
+      <w:r>
+        <w:rPr>
+          <w:sz w:val="24"/>
+          <w:szCs w:val="24"/>
+          <w:lang w:val="en-US"/>
+        </w:rPr>
+        <w:tab/>
+        <w:t xml:space="preserve">For dataset B, when training on 75% of the data the error for the training set was .024, while the error for the testing set was only .007. When training on 25% of the data </w:t>
+      </w:r>
       <w:r>
         <w:rPr>
           <w:sz w:val="24"/>
@@ -6377,87 +6261,62 @@
           <w:lang w:val="en-US"/>
         </w:rPr>
         <w:lastRenderedPageBreak/>
-        <w:tab/>
-        <w:t>For dataset B, when training on 75% of the data the error for the training set was .024, while the error for the testing set was only .007. When training on</w:t>
-      </w:r>
-      <w:r>
-        <w:rPr>
-          <w:sz w:val="24"/>
-          <w:szCs w:val="24"/>
-          <w:lang w:val="en-US"/>
-        </w:rPr>
-        <w:t xml:space="preserve"> 25% of the data the error for the training set was .04 while the error for the testing set was .013. Clear advantage for training on a larger data set. </w:t>
-      </w:r>
-    </w:p>
-    <w:p>
-      <w:pPr>
-        <w:pStyle w:val="Default"/>
-        <w:rPr>
-          <w:sz w:val="24"/>
-          <w:szCs w:val="24"/>
-        </w:rPr>
-      </w:pPr>
-    </w:p>
-    <w:p>
-      <w:pPr>
-        <w:pStyle w:val="Default"/>
-        <w:rPr>
-          <w:sz w:val="24"/>
-          <w:szCs w:val="24"/>
-        </w:rPr>
-      </w:pPr>
-      <w:r>
-        <w:rPr>
-          <w:sz w:val="24"/>
-          <w:szCs w:val="24"/>
-          <w:lang w:val="en-US"/>
-        </w:rPr>
-        <w:tab/>
-        <w:t xml:space="preserve">For dataset C, when training on 75% of the data the error for the training set was .3326, while the </w:t>
-      </w:r>
-      <w:r>
-        <w:rPr>
-          <w:sz w:val="24"/>
-          <w:szCs w:val="24"/>
-          <w:lang w:val="en-US"/>
-        </w:rPr>
-        <w:t xml:space="preserve">error for the testing set was only .287. When training on 25% of the data the error for the training set was .365, while the testing set was .291. Again, advantage for training on a larger data set. </w:t>
-      </w:r>
-    </w:p>
-    <w:p>
-      <w:pPr>
-        <w:pStyle w:val="Default"/>
-        <w:rPr>
-          <w:sz w:val="24"/>
-          <w:szCs w:val="24"/>
-        </w:rPr>
-      </w:pPr>
-    </w:p>
-    <w:p>
-      <w:pPr>
-        <w:pStyle w:val="Default"/>
-      </w:pPr>
-      <w:r>
-        <w:rPr>
-          <w:sz w:val="24"/>
-          <w:szCs w:val="24"/>
-          <w:lang w:val="en-US"/>
-        </w:rPr>
-        <w:tab/>
-        <w:t xml:space="preserve">In conclusion, it’s very clear that if your aim is to </w:t>
-      </w:r>
-      <w:r>
-        <w:rPr>
-          <w:sz w:val="24"/>
-          <w:szCs w:val="24"/>
-          <w:lang w:val="en-US"/>
-        </w:rPr>
-        <w:t>reduce the total amount of errors then you should train a soft activation function on a large portion of the dataset (in this case 75%).</w:t>
+        <w:t xml:space="preserve">the error for the training set was .04 while the error for the testing set was .013. Clear advantage for training on a larger data set. </w:t>
+      </w:r>
+    </w:p>
+    <w:p>
+      <w:pPr>
+        <w:pStyle w:val="Default"/>
+        <w:rPr>
+          <w:sz w:val="24"/>
+          <w:szCs w:val="24"/>
+        </w:rPr>
+      </w:pPr>
+    </w:p>
+    <w:p>
+      <w:pPr>
+        <w:pStyle w:val="Default"/>
+        <w:rPr>
+          <w:sz w:val="24"/>
+          <w:szCs w:val="24"/>
+        </w:rPr>
+      </w:pPr>
+      <w:r>
+        <w:rPr>
+          <w:sz w:val="24"/>
+          <w:szCs w:val="24"/>
+          <w:lang w:val="en-US"/>
+        </w:rPr>
+        <w:tab/>
+        <w:t xml:space="preserve">For dataset C, when training on 75% of the data the error for the training set was .3326, while the error for the testing set was only .287. When training on 25% of the data the error for the training set was .365, while the testing set was .291. Again, advantage for training on a larger data set. </w:t>
+      </w:r>
+    </w:p>
+    <w:p>
+      <w:pPr>
+        <w:pStyle w:val="Default"/>
+        <w:rPr>
+          <w:sz w:val="24"/>
+          <w:szCs w:val="24"/>
+        </w:rPr>
+      </w:pPr>
+    </w:p>
+    <w:p>
+      <w:pPr>
+        <w:pStyle w:val="Default"/>
+      </w:pPr>
+      <w:r>
+        <w:rPr>
+          <w:sz w:val="24"/>
+          <w:szCs w:val="24"/>
+          <w:lang w:val="en-US"/>
+        </w:rPr>
+        <w:tab/>
+        <w:t>In conclusion, it’s very clear that if your aim is to reduce the total amount of errors then you should train a soft activation function on a large portion of the dataset (in this case 75%).</w:t>
       </w:r>
     </w:p>
     <w:sectPr>
-      <w:headerReference w:type="default" r:id="rId32"/>
-      <w:footerReference w:type="default" r:id="rId33"/>
+      <w:headerReference w:type="default" r:id="rId33"/>
+      <w:footerReference w:type="default" r:id="rId34"/>
       <w:pgSz w:w="12240" w:h="15840"/>
       <w:pgMar w:top="1440" w:right="1440" w:bottom="1440" w:left="1440" w:header="720" w:footer="864" w:gutter="0"/>
       <w:cols w:space="720"/>
@@ -6526,14 +6385,10 @@
     </w:r>
     <w:r>
       <w:tab/>
-    </w:r>
-    <w:r>
       <w:t>Project 2</w:t>
     </w:r>
     <w:r>
       <w:tab/>
-    </w:r>
-    <w:r>
       <w:t xml:space="preserve">Page </w:t>
     </w:r>
     <w:r>
@@ -6554,21 +6409,11 @@
     <w:r>
       <w:t xml:space="preserve"> of </w:t>
     </w:r>
-    <w:r>
-      <w:fldChar w:fldCharType="begin"/>
-    </w:r>
-    <w:r>
-      <w:instrText xml:space="preserve"> NUMPAGES </w:instrText>
-    </w:r>
-    <w:r>
-      <w:fldChar w:fldCharType="separate"/>
-    </w:r>
-    <w:r>
-      <w:t>14</w:t>
-    </w:r>
-    <w:r>
-      <w:fldChar w:fldCharType="end"/>
-    </w:r>
+    <w:fldSimple w:instr=" NUMPAGES ">
+      <w:r>
+        <w:t>14</w:t>
+      </w:r>
+    </w:fldSimple>
   </w:p>
   <w:p>
     <w:pPr>
@@ -6622,7 +6467,7 @@
       </w:pPr>
     </w:pPrDefault>
   </w:docDefaults>
-  <w:latentStyles w:defLockedState="0" w:defUIPriority="99" w:defSemiHidden="0" w:defUnhideWhenUsed="0" w:defQFormat="0" w:count="375">
+  <w:latentStyles w:defLockedState="0" w:defUIPriority="99" w:defSemiHidden="0" w:defUnhideWhenUsed="0" w:defQFormat="0" w:count="377">
     <w:lsdException w:name="Normal" w:uiPriority="0" w:qFormat="1"/>
     <w:lsdException w:name="heading 1" w:uiPriority="9" w:qFormat="1"/>
     <w:lsdException w:name="heading 2" w:semiHidden="1" w:uiPriority="9" w:unhideWhenUsed="1" w:qFormat="1"/>
@@ -6728,7 +6573,6 @@
     <w:lsdException w:name="HTML Sample" w:semiHidden="1" w:unhideWhenUsed="1"/>
     <w:lsdException w:name="HTML Typewriter" w:semiHidden="1" w:unhideWhenUsed="1"/>
     <w:lsdException w:name="HTML Variable" w:semiHidden="1" w:unhideWhenUsed="1"/>
-    <w:lsdException w:name="Normal Table" w:semiHidden="1" w:unhideWhenUsed="1"/>
     <w:lsdException w:name="annotation subject" w:semiHidden="1" w:unhideWhenUsed="1"/>
     <w:lsdException w:name="No List" w:semiHidden="1" w:unhideWhenUsed="1"/>
     <w:lsdException w:name="Outline List 1" w:semiHidden="1" w:unhideWhenUsed="1"/>
@@ -6774,11 +6618,9 @@
     <w:lsdException w:name="Table Subtle 1" w:semiHidden="1" w:unhideWhenUsed="1"/>
     <w:lsdException w:name="Table Subtle 2" w:semiHidden="1" w:unhideWhenUsed="1"/>
     <w:lsdException w:name="Table Web 1" w:semiHidden="1" w:unhideWhenUsed="1"/>
-    <w:lsdException w:name="Table Web 2" w:semiHidden="1" w:unhideWhenUsed="1"/>
     <w:lsdException w:name="Table Web 3" w:semiHidden="1" w:unhideWhenUsed="1"/>
     <w:lsdException w:name="Balloon Text" w:semiHidden="1" w:unhideWhenUsed="1"/>
     <w:lsdException w:name="Table Grid" w:uiPriority="39"/>
-    <w:lsdException w:name="Table Theme" w:semiHidden="1" w:unhideWhenUsed="1"/>
     <w:lsdException w:name="Placeholder Text" w:semiHidden="1"/>
     <w:lsdException w:name="No Spacing" w:uiPriority="1" w:qFormat="1"/>
     <w:lsdException w:name="Light Shading" w:uiPriority="60"/>
@@ -6998,6 +6840,8 @@
     <w:lsdException w:name="Smart Hyperlink" w:semiHidden="1" w:unhideWhenUsed="1"/>
     <w:lsdException w:name="Hashtag" w:semiHidden="1" w:unhideWhenUsed="1"/>
     <w:lsdException w:name="Unresolved Mention" w:semiHidden="1" w:unhideWhenUsed="1"/>
+    <w:lsdException w:name="Smart Link" w:semiHidden="1" w:unhideWhenUsed="1"/>
+    <w:lsdException w:name="Smart Link Error" w:semiHidden="1" w:unhideWhenUsed="1"/>
   </w:latentStyles>
   <w:style w:type="paragraph" w:default="1" w:styleId="Normal">
     <w:name w:val="Normal"/>

</xml_diff>